<commit_message>
Update Final Project Summary
</commit_message>
<xml_diff>
--- a/Project Summary.docx
+++ b/Project Summary.docx
@@ -2043,41 +2043,65 @@
           <w:b/>
           <w:bCs/>
         </w:rPr>
-        <w:t xml:space="preserve">🎨 Frontend (2 devs × </w:t>
-      </w:r>
-      <w:r>
-        <w:rPr>
-          <w:rFonts w:ascii="Segoe UI Emoji" w:hAnsi="Segoe UI Emoji" w:cs="Segoe UI Emoji"/>
-          <w:b/>
-          <w:bCs/>
-          <w:lang w:val="en-US"/>
-        </w:rPr>
-        <w:t xml:space="preserve">5  </w:t>
-      </w:r>
-      <w:r>
-        <w:rPr>
-          <w:rFonts w:ascii="Segoe UI Emoji" w:hAnsi="Segoe UI Emoji" w:cs="Segoe UI Emoji"/>
-          <w:b/>
-          <w:bCs/>
-        </w:rPr>
-        <w:t xml:space="preserve">days = </w:t>
-      </w:r>
-      <w:r>
-        <w:rPr>
-          <w:rFonts w:ascii="Segoe UI Emoji" w:hAnsi="Segoe UI Emoji" w:cs="Segoe UI Emoji"/>
-          <w:b/>
-          <w:bCs/>
-          <w:lang w:val="en-US"/>
-        </w:rPr>
-        <w:t>10</w:t>
-      </w:r>
-      <w:r>
-        <w:rPr>
-          <w:rFonts w:ascii="Segoe UI Emoji" w:hAnsi="Segoe UI Emoji" w:cs="Segoe UI Emoji"/>
-          <w:b/>
-          <w:bCs/>
-        </w:rPr>
-        <w:t xml:space="preserve"> dev-days)</w:t>
+        <w:t>🛠️Full Stack</w:t>
+      </w:r>
+      <w:r>
+        <w:rPr>
+          <w:rFonts w:ascii="Segoe UI Emoji" w:hAnsi="Segoe UI Emoji" w:cs="Segoe UI Emoji"/>
+          <w:b/>
+          <w:bCs/>
+        </w:rPr>
+        <w:t>(</w:t>
+      </w:r>
+      <w:r>
+        <w:rPr>
+          <w:rFonts w:ascii="Segoe UI Emoji" w:hAnsi="Segoe UI Emoji" w:cs="Segoe UI Emoji"/>
+          <w:b/>
+          <w:bCs/>
+        </w:rPr>
+        <w:t xml:space="preserve"> 3</w:t>
+      </w:r>
+      <w:r>
+        <w:rPr>
+          <w:rFonts w:ascii="Segoe UI Emoji" w:hAnsi="Segoe UI Emoji" w:cs="Segoe UI Emoji"/>
+          <w:b/>
+          <w:bCs/>
+        </w:rPr>
+        <w:t xml:space="preserve"> person – </w:t>
+      </w:r>
+      <w:r>
+        <w:rPr>
+          <w:rFonts w:ascii="Segoe UI Emoji" w:hAnsi="Segoe UI Emoji" w:cs="Segoe UI Emoji"/>
+          <w:b/>
+          <w:bCs/>
+          <w:lang w:val="sv-SE"/>
+        </w:rPr>
+        <w:t>2</w:t>
+      </w:r>
+      <w:r>
+        <w:rPr>
+          <w:rFonts w:ascii="Segoe UI Emoji" w:hAnsi="Segoe UI Emoji" w:cs="Segoe UI Emoji"/>
+          <w:b/>
+          <w:bCs/>
+          <w:lang w:val="sv-SE"/>
+        </w:rPr>
+        <w:t xml:space="preserve"> </w:t>
+      </w:r>
+      <w:r>
+        <w:rPr>
+          <w:rFonts w:ascii="Segoe UI Emoji" w:hAnsi="Segoe UI Emoji" w:cs="Segoe UI Emoji"/>
+          <w:b/>
+          <w:bCs/>
+        </w:rPr>
+        <w:t>days)</w:t>
+      </w:r>
+      <w:r>
+        <w:rPr>
+          <w:rFonts w:ascii="Segoe UI Emoji" w:hAnsi="Segoe UI Emoji" w:cs="Segoe UI Emoji"/>
+          <w:b/>
+          <w:bCs/>
+        </w:rPr>
+        <w:t xml:space="preserve"> </w:t>
       </w:r>
     </w:p>
     <w:p>
@@ -2090,90 +2114,106 @@
           <w:rFonts w:ascii="Segoe UI Emoji" w:hAnsi="Segoe UI Emoji" w:cs="Segoe UI Emoji"/>
         </w:rPr>
       </w:pPr>
-    </w:p>
-    <w:p>
-      <w:pPr>
-        <w:rPr>
-          <w:rFonts w:ascii="Segoe UI Emoji" w:hAnsi="Segoe UI Emoji" w:cs="Segoe UI Emoji"/>
-          <w:b/>
-          <w:bCs/>
-          <w:lang w:val="en-US"/>
-        </w:rPr>
-      </w:pPr>
-    </w:p>
-    <w:p>
-      <w:pPr>
-        <w:rPr>
-          <w:rFonts w:ascii="Segoe UI Emoji" w:hAnsi="Segoe UI Emoji" w:cs="Segoe UI Emoji"/>
-          <w:b/>
-          <w:bCs/>
-        </w:rPr>
-      </w:pPr>
-      <w:r>
-        <w:rPr>
-          <w:rFonts w:ascii="Segoe UI Emoji" w:hAnsi="Segoe UI Emoji" w:cs="Segoe UI Emoji"/>
-          <w:b/>
-          <w:bCs/>
-        </w:rPr>
-        <w:t>🛠️Full Stack</w:t>
-      </w:r>
-      <w:r>
-        <w:rPr>
-          <w:rFonts w:ascii="Segoe UI Emoji" w:hAnsi="Segoe UI Emoji" w:cs="Segoe UI Emoji"/>
-          <w:b/>
-          <w:bCs/>
-        </w:rPr>
-        <w:t>(</w:t>
-      </w:r>
-      <w:r>
-        <w:rPr>
-          <w:rFonts w:ascii="Segoe UI Emoji" w:hAnsi="Segoe UI Emoji" w:cs="Segoe UI Emoji"/>
-          <w:b/>
-          <w:bCs/>
-        </w:rPr>
-        <w:t xml:space="preserve"> 3</w:t>
-      </w:r>
-      <w:r>
-        <w:rPr>
-          <w:rFonts w:ascii="Segoe UI Emoji" w:hAnsi="Segoe UI Emoji" w:cs="Segoe UI Emoji"/>
-          <w:b/>
-          <w:bCs/>
-        </w:rPr>
-        <w:t xml:space="preserve"> person – </w:t>
-      </w:r>
-      <w:r>
-        <w:rPr>
-          <w:rFonts w:ascii="Segoe UI Emoji" w:hAnsi="Segoe UI Emoji" w:cs="Segoe UI Emoji"/>
-          <w:b/>
-          <w:bCs/>
-          <w:lang w:val="sv-SE"/>
-        </w:rPr>
-        <w:t>2</w:t>
-      </w:r>
-      <w:r>
-        <w:rPr>
-          <w:rFonts w:ascii="Segoe UI Emoji" w:hAnsi="Segoe UI Emoji" w:cs="Segoe UI Emoji"/>
-          <w:b/>
-          <w:bCs/>
-          <w:lang w:val="sv-SE"/>
+      <w:r>
+        <w:rPr>
+          <w:rFonts w:ascii="Segoe UI Emoji" w:hAnsi="Segoe UI Emoji" w:cs="Segoe UI Emoji"/>
+        </w:rPr>
+        <w:t xml:space="preserve">Create </w:t>
+      </w:r>
+      <w:r>
+        <w:rPr>
+          <w:rFonts w:ascii="Segoe UI Emoji" w:hAnsi="Segoe UI Emoji" w:cs="Segoe UI Emoji"/>
+          <w:lang w:val="en-US"/>
+        </w:rPr>
+        <w:t>F</w:t>
+      </w:r>
+      <w:r>
+        <w:rPr>
+          <w:rFonts w:ascii="Segoe UI Emoji" w:hAnsi="Segoe UI Emoji" w:cs="Segoe UI Emoji"/>
+        </w:rPr>
+        <w:t xml:space="preserve">unctions to </w:t>
+      </w:r>
+      <w:r>
+        <w:rPr>
+          <w:rFonts w:ascii="Segoe UI Emoji" w:hAnsi="Segoe UI Emoji" w:cs="Segoe UI Emoji"/>
+          <w:lang w:val="en-US"/>
+        </w:rPr>
+        <w:t>Validate</w:t>
+      </w:r>
+      <w:r>
+        <w:rPr>
+          <w:rFonts w:ascii="Segoe UI Emoji" w:hAnsi="Segoe UI Emoji" w:cs="Segoe UI Emoji"/>
+          <w:lang w:val="en-US"/>
         </w:rPr>
         <w:t xml:space="preserve"> </w:t>
       </w:r>
       <w:r>
         <w:rPr>
           <w:rFonts w:ascii="Segoe UI Emoji" w:hAnsi="Segoe UI Emoji" w:cs="Segoe UI Emoji"/>
-          <w:b/>
-          <w:bCs/>
-        </w:rPr>
-        <w:t>days)</w:t>
-      </w:r>
-      <w:r>
-        <w:rPr>
-          <w:rFonts w:ascii="Segoe UI Emoji" w:hAnsi="Segoe UI Emoji" w:cs="Segoe UI Emoji"/>
-          <w:b/>
-          <w:bCs/>
+          <w:lang w:val="en-US"/>
+        </w:rPr>
+        <w:t>Us</w:t>
+      </w:r>
+      <w:r>
+        <w:rPr>
+          <w:rFonts w:ascii="Segoe UI Emoji" w:hAnsi="Segoe UI Emoji" w:cs="Segoe UI Emoji"/>
+          <w:lang w:val="en-US"/>
+        </w:rPr>
+        <w:t>ername</w:t>
+      </w:r>
+      <w:r>
+        <w:rPr>
+          <w:rFonts w:ascii="Segoe UI Emoji" w:hAnsi="Segoe UI Emoji" w:cs="Segoe UI Emoji"/>
+          <w:lang w:val="en-US"/>
+        </w:rPr>
+        <w:t xml:space="preserve"> &amp; Password </w:t>
+      </w:r>
+      <w:r>
+        <w:rPr>
+          <w:rFonts w:ascii="Segoe UI Emoji" w:hAnsi="Segoe UI Emoji" w:cs="Segoe UI Emoji"/>
+          <w:lang w:val="en-US"/>
+        </w:rPr>
+        <w:t xml:space="preserve">in </w:t>
+      </w:r>
+      <w:r>
+        <w:rPr>
+          <w:rFonts w:ascii="Segoe UI Emoji" w:hAnsi="Segoe UI Emoji" w:cs="Segoe UI Emoji"/>
+        </w:rPr>
+        <w:t>Login</w:t>
+      </w:r>
+      <w:r>
+        <w:rPr>
+          <w:rFonts w:ascii="Segoe UI Emoji" w:hAnsi="Segoe UI Emoji" w:cs="Segoe UI Emoji"/>
+          <w:lang w:val="en-US"/>
+        </w:rPr>
+        <w:t>Pa</w:t>
+      </w:r>
+      <w:r>
+        <w:rPr>
+          <w:rFonts w:ascii="Segoe UI Emoji" w:hAnsi="Segoe UI Emoji" w:cs="Segoe UI Emoji"/>
+          <w:lang w:val="en-US"/>
+        </w:rPr>
+        <w:t>ssword</w:t>
+      </w:r>
+      <w:r>
+        <w:rPr>
+          <w:rFonts w:ascii="Segoe UI Emoji" w:hAnsi="Segoe UI Emoji" w:cs="Segoe UI Emoji"/>
         </w:rPr>
         <w:t xml:space="preserve"> </w:t>
+      </w:r>
+      <w:r>
+        <w:rPr>
+          <w:rFonts w:ascii="Segoe UI Emoji" w:hAnsi="Segoe UI Emoji" w:cs="Segoe UI Emoji"/>
+          <w:lang w:val="en-US"/>
+        </w:rPr>
+        <w:t>P</w:t>
+      </w:r>
+      <w:r>
+        <w:rPr>
+          <w:rFonts w:ascii="Segoe UI Emoji" w:hAnsi="Segoe UI Emoji" w:cs="Segoe UI Emoji"/>
+          <w:lang w:val="en-US"/>
+        </w:rPr>
+        <w:t>age</w:t>
       </w:r>
     </w:p>
     <w:p>
@@ -2189,103 +2229,43 @@
       <w:r>
         <w:rPr>
           <w:rFonts w:ascii="Segoe UI Emoji" w:hAnsi="Segoe UI Emoji" w:cs="Segoe UI Emoji"/>
-        </w:rPr>
-        <w:t xml:space="preserve">Create </w:t>
-      </w:r>
-      <w:r>
-        <w:rPr>
-          <w:rFonts w:ascii="Segoe UI Emoji" w:hAnsi="Segoe UI Emoji" w:cs="Segoe UI Emoji"/>
-          <w:lang w:val="en-US"/>
-        </w:rPr>
-        <w:t>F</w:t>
-      </w:r>
-      <w:r>
-        <w:rPr>
-          <w:rFonts w:ascii="Segoe UI Emoji" w:hAnsi="Segoe UI Emoji" w:cs="Segoe UI Emoji"/>
-        </w:rPr>
-        <w:t xml:space="preserve">unctions to </w:t>
-      </w:r>
-      <w:r>
-        <w:rPr>
-          <w:rFonts w:ascii="Segoe UI Emoji" w:hAnsi="Segoe UI Emoji" w:cs="Segoe UI Emoji"/>
-          <w:lang w:val="en-US"/>
-        </w:rPr>
-        <w:t>Validate</w:t>
-      </w:r>
-      <w:r>
-        <w:rPr>
-          <w:rFonts w:ascii="Segoe UI Emoji" w:hAnsi="Segoe UI Emoji" w:cs="Segoe UI Emoji"/>
-          <w:lang w:val="en-US"/>
-        </w:rPr>
-        <w:t xml:space="preserve"> </w:t>
-      </w:r>
-      <w:r>
-        <w:rPr>
-          <w:rFonts w:ascii="Segoe UI Emoji" w:hAnsi="Segoe UI Emoji" w:cs="Segoe UI Emoji"/>
-          <w:lang w:val="en-US"/>
-        </w:rPr>
-        <w:t>Us</w:t>
-      </w:r>
-      <w:r>
-        <w:rPr>
-          <w:rFonts w:ascii="Segoe UI Emoji" w:hAnsi="Segoe UI Emoji" w:cs="Segoe UI Emoji"/>
-          <w:lang w:val="en-US"/>
-        </w:rPr>
-        <w:t>ername</w:t>
-      </w:r>
-      <w:r>
-        <w:rPr>
-          <w:rFonts w:ascii="Segoe UI Emoji" w:hAnsi="Segoe UI Emoji" w:cs="Segoe UI Emoji"/>
-          <w:lang w:val="en-US"/>
-        </w:rPr>
-        <w:t xml:space="preserve"> &amp; Password </w:t>
-      </w:r>
-      <w:r>
-        <w:rPr>
-          <w:rFonts w:ascii="Segoe UI Emoji" w:hAnsi="Segoe UI Emoji" w:cs="Segoe UI Emoji"/>
-          <w:lang w:val="en-US"/>
-        </w:rPr>
-        <w:t xml:space="preserve">in </w:t>
-      </w:r>
-      <w:r>
-        <w:rPr>
-          <w:rFonts w:ascii="Segoe UI Emoji" w:hAnsi="Segoe UI Emoji" w:cs="Segoe UI Emoji"/>
-        </w:rPr>
-        <w:t>Login</w:t>
-      </w:r>
-      <w:r>
-        <w:rPr>
-          <w:rFonts w:ascii="Segoe UI Emoji" w:hAnsi="Segoe UI Emoji" w:cs="Segoe UI Emoji"/>
-          <w:lang w:val="en-US"/>
-        </w:rPr>
-        <w:t>Pa</w:t>
-      </w:r>
-      <w:r>
-        <w:rPr>
-          <w:rFonts w:ascii="Segoe UI Emoji" w:hAnsi="Segoe UI Emoji" w:cs="Segoe UI Emoji"/>
-          <w:lang w:val="en-US"/>
-        </w:rPr>
-        <w:t>ssword</w:t>
-      </w:r>
-      <w:r>
-        <w:rPr>
-          <w:rFonts w:ascii="Segoe UI Emoji" w:hAnsi="Segoe UI Emoji" w:cs="Segoe UI Emoji"/>
-        </w:rPr>
-        <w:t xml:space="preserve"> </w:t>
-      </w:r>
-      <w:r>
-        <w:rPr>
-          <w:rFonts w:ascii="Segoe UI Emoji" w:hAnsi="Segoe UI Emoji" w:cs="Segoe UI Emoji"/>
-          <w:lang w:val="en-US"/>
-        </w:rPr>
-        <w:t>P</w:t>
-      </w:r>
-      <w:r>
-        <w:rPr>
-          <w:rFonts w:ascii="Segoe UI Emoji" w:hAnsi="Segoe UI Emoji" w:cs="Segoe UI Emoji"/>
-          <w:lang w:val="en-US"/>
-        </w:rPr>
-        <w:t>age</w:t>
+          <w:lang w:val="en-US"/>
+        </w:rPr>
+        <w:t xml:space="preserve">Create Function to Create a </w:t>
+      </w:r>
+      <w:r>
+        <w:rPr>
+          <w:rFonts w:ascii="Segoe UI Emoji" w:hAnsi="Segoe UI Emoji" w:cs="Segoe UI Emoji"/>
+          <w:lang w:val="en-US"/>
+        </w:rPr>
+        <w:t>N</w:t>
+      </w:r>
+      <w:r>
+        <w:rPr>
+          <w:rFonts w:ascii="Segoe UI Emoji" w:hAnsi="Segoe UI Emoji" w:cs="Segoe UI Emoji"/>
+          <w:lang w:val="en-US"/>
+        </w:rPr>
+        <w:t xml:space="preserve">ew User in </w:t>
+      </w:r>
+      <w:r>
+        <w:rPr>
+          <w:rFonts w:ascii="Segoe UI Emoji" w:hAnsi="Segoe UI Emoji" w:cs="Segoe UI Emoji"/>
+          <w:lang w:val="en-US"/>
+        </w:rPr>
+        <w:t xml:space="preserve">Signup </w:t>
+      </w:r>
+      <w:r>
+        <w:rPr>
+          <w:rFonts w:ascii="Segoe UI Emoji" w:hAnsi="Segoe UI Emoji" w:cs="Segoe UI Emoji"/>
+          <w:lang w:val="en-US"/>
+        </w:rPr>
+        <w:t xml:space="preserve">Page </w:t>
+      </w:r>
+      <w:r>
+        <w:rPr>
+          <w:rFonts w:ascii="Segoe UI Emoji" w:hAnsi="Segoe UI Emoji" w:cs="Segoe UI Emoji"/>
+        </w:rPr>
+        <w:t>🟢 (1 day)</w:t>
       </w:r>
     </w:p>
     <w:p>
@@ -2301,43 +2281,8 @@
       <w:r>
         <w:rPr>
           <w:rFonts w:ascii="Segoe UI Emoji" w:hAnsi="Segoe UI Emoji" w:cs="Segoe UI Emoji"/>
-          <w:lang w:val="en-US"/>
-        </w:rPr>
-        <w:t xml:space="preserve">Create Function to Create a </w:t>
-      </w:r>
-      <w:r>
-        <w:rPr>
-          <w:rFonts w:ascii="Segoe UI Emoji" w:hAnsi="Segoe UI Emoji" w:cs="Segoe UI Emoji"/>
-          <w:lang w:val="en-US"/>
-        </w:rPr>
-        <w:t>N</w:t>
-      </w:r>
-      <w:r>
-        <w:rPr>
-          <w:rFonts w:ascii="Segoe UI Emoji" w:hAnsi="Segoe UI Emoji" w:cs="Segoe UI Emoji"/>
-          <w:lang w:val="en-US"/>
-        </w:rPr>
-        <w:t xml:space="preserve">ew User in </w:t>
-      </w:r>
-      <w:r>
-        <w:rPr>
-          <w:rFonts w:ascii="Segoe UI Emoji" w:hAnsi="Segoe UI Emoji" w:cs="Segoe UI Emoji"/>
-          <w:lang w:val="en-US"/>
-        </w:rPr>
-        <w:t xml:space="preserve">Signup </w:t>
-      </w:r>
-      <w:r>
-        <w:rPr>
-          <w:rFonts w:ascii="Segoe UI Emoji" w:hAnsi="Segoe UI Emoji" w:cs="Segoe UI Emoji"/>
-          <w:lang w:val="en-US"/>
-        </w:rPr>
-        <w:t xml:space="preserve">Page </w:t>
-      </w:r>
-      <w:r>
-        <w:rPr>
-          <w:rFonts w:ascii="Segoe UI Emoji" w:hAnsi="Segoe UI Emoji" w:cs="Segoe UI Emoji"/>
-        </w:rPr>
-        <w:t>🟢 (1 day)</w:t>
+        </w:rPr>
+        <w:t>Create Functions to Display Tweets in Home Page</w:t>
       </w:r>
     </w:p>
     <w:p>
@@ -2354,7 +2299,20 @@
         <w:rPr>
           <w:rFonts w:ascii="Segoe UI Emoji" w:hAnsi="Segoe UI Emoji" w:cs="Segoe UI Emoji"/>
         </w:rPr>
-        <w:t>Create Functions to Display Tweets in Home Page</w:t>
+        <w:t>Create Functions to Display User Details in Profile Page</w:t>
+      </w:r>
+      <w:r>
+        <w:rPr>
+          <w:rFonts w:ascii="Segoe UI Emoji" w:hAnsi="Segoe UI Emoji" w:cs="Segoe UI Emoji"/>
+          <w:lang w:val="en-US"/>
+        </w:rPr>
+        <w:t xml:space="preserve"> </w:t>
+      </w:r>
+      <w:r>
+        <w:rPr>
+          <w:rFonts w:ascii="Segoe UI Emoji" w:hAnsi="Segoe UI Emoji" w:cs="Segoe UI Emoji"/>
+        </w:rPr>
+        <w:t>🟢 (1 day)</w:t>
       </w:r>
     </w:p>
     <w:p>
@@ -2371,20 +2329,34 @@
         <w:rPr>
           <w:rFonts w:ascii="Segoe UI Emoji" w:hAnsi="Segoe UI Emoji" w:cs="Segoe UI Emoji"/>
         </w:rPr>
-        <w:t>Create Functions to Display User Details in Profile Page</w:t>
-      </w:r>
-      <w:r>
-        <w:rPr>
-          <w:rFonts w:ascii="Segoe UI Emoji" w:hAnsi="Segoe UI Emoji" w:cs="Segoe UI Emoji"/>
-          <w:lang w:val="en-US"/>
-        </w:rPr>
-        <w:t xml:space="preserve"> </w:t>
-      </w:r>
-      <w:r>
-        <w:rPr>
-          <w:rFonts w:ascii="Segoe UI Emoji" w:hAnsi="Segoe UI Emoji" w:cs="Segoe UI Emoji"/>
-        </w:rPr>
-        <w:t>🟢 (1 day)</w:t>
+        <w:t xml:space="preserve">Create </w:t>
+      </w:r>
+      <w:r>
+        <w:rPr>
+          <w:rFonts w:ascii="Segoe UI Emoji" w:hAnsi="Segoe UI Emoji" w:cs="Segoe UI Emoji"/>
+          <w:lang w:val="en-US"/>
+        </w:rPr>
+        <w:t>F</w:t>
+      </w:r>
+      <w:r>
+        <w:rPr>
+          <w:rFonts w:ascii="Segoe UI Emoji" w:hAnsi="Segoe UI Emoji" w:cs="Segoe UI Emoji"/>
+        </w:rPr>
+        <w:t>unctions to</w:t>
+      </w:r>
+      <w:r>
+        <w:rPr>
+          <w:rFonts w:ascii="Segoe UI Emoji" w:hAnsi="Segoe UI Emoji" w:cs="Segoe UI Emoji"/>
+          <w:lang w:val="en-US"/>
+        </w:rPr>
+        <w:t xml:space="preserve"> Add T</w:t>
+      </w:r>
+      <w:r>
+        <w:rPr>
+          <w:rFonts w:ascii="Segoe UI Emoji" w:hAnsi="Segoe UI Emoji" w:cs="Segoe UI Emoji"/>
+          <w:lang w:val="en-US"/>
+        </w:rPr>
+        <w:t>weet and Comment in Home Page</w:t>
       </w:r>
     </w:p>
     <w:p>
@@ -2400,35 +2372,9 @@
       <w:r>
         <w:rPr>
           <w:rFonts w:ascii="Segoe UI Emoji" w:hAnsi="Segoe UI Emoji" w:cs="Segoe UI Emoji"/>
-        </w:rPr>
-        <w:t xml:space="preserve">Create </w:t>
-      </w:r>
-      <w:r>
-        <w:rPr>
-          <w:rFonts w:ascii="Segoe UI Emoji" w:hAnsi="Segoe UI Emoji" w:cs="Segoe UI Emoji"/>
-          <w:lang w:val="en-US"/>
-        </w:rPr>
-        <w:t>F</w:t>
-      </w:r>
-      <w:r>
-        <w:rPr>
-          <w:rFonts w:ascii="Segoe UI Emoji" w:hAnsi="Segoe UI Emoji" w:cs="Segoe UI Emoji"/>
-        </w:rPr>
-        <w:t>unctions to</w:t>
-      </w:r>
-      <w:r>
-        <w:rPr>
-          <w:rFonts w:ascii="Segoe UI Emoji" w:hAnsi="Segoe UI Emoji" w:cs="Segoe UI Emoji"/>
-          <w:lang w:val="en-US"/>
-        </w:rPr>
-        <w:t xml:space="preserve"> Add T</w:t>
-      </w:r>
-      <w:r>
-        <w:rPr>
-          <w:rFonts w:ascii="Segoe UI Emoji" w:hAnsi="Segoe UI Emoji" w:cs="Segoe UI Emoji"/>
-          <w:lang w:val="en-US"/>
-        </w:rPr>
-        <w:t>weet and Comment in Home Page</w:t>
+          <w:lang w:val="en-US"/>
+        </w:rPr>
+        <w:t>Create Functions to Add or Delete Following in Home Page</w:t>
       </w:r>
     </w:p>
     <w:p>
@@ -2446,7 +2392,138 @@
           <w:rFonts w:ascii="Segoe UI Emoji" w:hAnsi="Segoe UI Emoji" w:cs="Segoe UI Emoji"/>
           <w:lang w:val="en-US"/>
         </w:rPr>
-        <w:t>Create Functions to Add or Delete Following in Home Page</w:t>
+        <w:t xml:space="preserve">Create Functions to Search User and </w:t>
+      </w:r>
+      <w:r>
+        <w:rPr>
+          <w:rFonts w:ascii="Segoe UI Emoji" w:hAnsi="Segoe UI Emoji" w:cs="Segoe UI Emoji"/>
+        </w:rPr>
+        <w:t>hashtag</w:t>
+      </w:r>
+      <w:r>
+        <w:rPr>
+          <w:rFonts w:ascii="Segoe UI Emoji" w:hAnsi="Segoe UI Emoji" w:cs="Segoe UI Emoji"/>
+          <w:lang w:val="en-US"/>
+        </w:rPr>
+        <w:t xml:space="preserve"> in Home Page </w:t>
+      </w:r>
+      <w:r>
+        <w:rPr>
+          <w:rFonts w:ascii="Segoe UI Emoji" w:hAnsi="Segoe UI Emoji" w:cs="Segoe UI Emoji"/>
+        </w:rPr>
+        <w:t>🟢 (1 day)</w:t>
+      </w:r>
+    </w:p>
+    <w:p>
+      <w:pPr>
+        <w:ind w:left="720"/>
+        <w:rPr>
+          <w:rFonts w:ascii="Segoe UI Emoji" w:hAnsi="Segoe UI Emoji" w:cs="Segoe UI Emoji"/>
+          <w:lang w:val="en-US"/>
+        </w:rPr>
+      </w:pPr>
+      <w:r>
+        <w:rPr>
+          <w:rFonts w:ascii="Segoe UI Emoji" w:hAnsi="Segoe UI Emoji" w:cs="Segoe UI Emoji"/>
+          <w:b/>
+          <w:bCs/>
+        </w:rPr>
+        <w:pict w14:anchorId="02411263">
+          <v:rect id="_x0000_i1028" style="width:0;height:1.5pt" o:hralign="center" o:bullet="t" o:hrstd="t" o:hr="t" fillcolor="#a0a0a0" stroked="f"/>
+        </w:pict>
+      </w:r>
+    </w:p>
+    <w:p>
+      <w:pPr>
+        <w:pStyle w:val="Heading1"/>
+        <w:rPr>
+          <w:rFonts w:ascii="Segoe UI Emoji" w:hAnsi="Segoe UI Emoji" w:cs="Segoe UI Emoji"/>
+          <w:lang w:val="en-US"/>
+        </w:rPr>
+      </w:pPr>
+      <w:r>
+        <w:rPr>
+          <w:rFonts w:ascii="Segoe UI Emoji" w:hAnsi="Segoe UI Emoji" w:cs="Segoe UI Emoji"/>
+        </w:rPr>
+        <w:t xml:space="preserve">Sprint </w:t>
+      </w:r>
+      <w:r>
+        <w:rPr>
+          <w:rFonts w:ascii="Segoe UI Emoji" w:hAnsi="Segoe UI Emoji" w:cs="Segoe UI Emoji"/>
+          <w:lang w:val="en-US"/>
+        </w:rPr>
+        <w:t>4</w:t>
+      </w:r>
+      <w:r>
+        <w:rPr>
+          <w:rFonts w:ascii="Segoe UI Emoji" w:hAnsi="Segoe UI Emoji" w:cs="Segoe UI Emoji"/>
+        </w:rPr>
+        <w:t xml:space="preserve"> – </w:t>
+      </w:r>
+      <w:r>
+        <w:rPr>
+          <w:rFonts w:ascii="Segoe UI Emoji" w:hAnsi="Segoe UI Emoji" w:cs="Segoe UI Emoji"/>
+        </w:rPr>
+        <w:t>Profile Features and Integration Testing</w:t>
+      </w:r>
+      <w:r>
+        <w:rPr>
+          <w:rFonts w:ascii="Segoe UI Emoji" w:hAnsi="Segoe UI Emoji" w:cs="Segoe UI Emoji"/>
+          <w:lang w:val="en-US"/>
+        </w:rPr>
+        <w:t xml:space="preserve"> </w:t>
+      </w:r>
+      <w:r>
+        <w:rPr>
+          <w:lang w:val="en-US"/>
+        </w:rPr>
+        <w:t xml:space="preserve">- </w:t>
+      </w:r>
+      <w:r>
+        <w:rPr>
+          <w:b/>
+          <w:bCs/>
+          <w:i/>
+          <w:iCs/>
+          <w:u w:val="single"/>
+          <w:lang w:val="en-US"/>
+        </w:rPr>
+        <w:t>Start</w:t>
+      </w:r>
+    </w:p>
+    <w:p>
+      <w:pPr>
+        <w:rPr>
+          <w:rFonts w:ascii="Segoe UI Emoji" w:hAnsi="Segoe UI Emoji" w:cs="Segoe UI Emoji"/>
+          <w:b/>
+          <w:bCs/>
+          <w:lang w:val="en-US"/>
+        </w:rPr>
+      </w:pPr>
+      <w:r>
+        <w:rPr>
+          <w:rFonts w:ascii="Segoe UI Emoji" w:hAnsi="Segoe UI Emoji" w:cs="Segoe UI Emoji"/>
+          <w:b/>
+          <w:bCs/>
+        </w:rPr>
+        <w:t xml:space="preserve">🔙 Backend (1 dev × </w:t>
+      </w:r>
+      <w:r>
+        <w:rPr>
+          <w:rFonts w:ascii="Segoe UI Emoji" w:hAnsi="Segoe UI Emoji" w:cs="Segoe UI Emoji"/>
+          <w:b/>
+          <w:bCs/>
+          <w:lang w:val="en-US"/>
+        </w:rPr>
+        <w:t xml:space="preserve">4 </w:t>
+      </w:r>
+      <w:r>
+        <w:rPr>
+          <w:rFonts w:ascii="Segoe UI Emoji" w:hAnsi="Segoe UI Emoji" w:cs="Segoe UI Emoji"/>
+          <w:b/>
+          <w:bCs/>
+        </w:rPr>
+        <w:t>days)</w:t>
       </w:r>
     </w:p>
     <w:p>
@@ -2462,109 +2539,8 @@
       <w:r>
         <w:rPr>
           <w:rFonts w:ascii="Segoe UI Emoji" w:hAnsi="Segoe UI Emoji" w:cs="Segoe UI Emoji"/>
-          <w:lang w:val="en-US"/>
-        </w:rPr>
-        <w:t xml:space="preserve">Create Functions to Search User and </w:t>
-      </w:r>
-      <w:r>
-        <w:rPr>
-          <w:rFonts w:ascii="Segoe UI Emoji" w:hAnsi="Segoe UI Emoji" w:cs="Segoe UI Emoji"/>
-        </w:rPr>
-        <w:t>hashtag</w:t>
-      </w:r>
-      <w:r>
-        <w:rPr>
-          <w:rFonts w:ascii="Segoe UI Emoji" w:hAnsi="Segoe UI Emoji" w:cs="Segoe UI Emoji"/>
-          <w:lang w:val="en-US"/>
-        </w:rPr>
-        <w:t xml:space="preserve"> in Home Page </w:t>
-      </w:r>
-      <w:r>
-        <w:rPr>
-          <w:rFonts w:ascii="Segoe UI Emoji" w:hAnsi="Segoe UI Emoji" w:cs="Segoe UI Emoji"/>
-        </w:rPr>
-        <w:t>🟢 (1 day)</w:t>
-      </w:r>
-    </w:p>
-    <w:p>
-      <w:pPr>
-        <w:ind w:left="720"/>
-        <w:rPr>
-          <w:rFonts w:ascii="Segoe UI Emoji" w:hAnsi="Segoe UI Emoji" w:cs="Segoe UI Emoji"/>
-          <w:lang w:val="en-US"/>
-        </w:rPr>
-      </w:pPr>
-      <w:r>
-        <w:rPr>
-          <w:rFonts w:ascii="Segoe UI Emoji" w:hAnsi="Segoe UI Emoji" w:cs="Segoe UI Emoji"/>
-          <w:b/>
-          <w:bCs/>
-        </w:rPr>
-        <w:pict w14:anchorId="02411263">
-          <v:rect id="_x0000_i1028" style="width:0;height:1.5pt" o:hralign="center" o:bullet="t" o:hrstd="t" o:hr="t" fillcolor="#a0a0a0" stroked="f"/>
-        </w:pict>
-      </w:r>
-    </w:p>
-    <w:p>
-      <w:pPr>
-        <w:ind w:left="720"/>
-        <w:rPr>
-          <w:rFonts w:ascii="Segoe UI Emoji" w:hAnsi="Segoe UI Emoji" w:cs="Segoe UI Emoji"/>
-          <w:lang w:val="en-US"/>
-        </w:rPr>
-      </w:pPr>
-    </w:p>
-    <w:p>
-      <w:pPr>
-        <w:ind w:left="720"/>
-        <w:rPr>
-          <w:rFonts w:ascii="Segoe UI Emoji" w:hAnsi="Segoe UI Emoji" w:cs="Segoe UI Emoji"/>
-          <w:lang w:val="en-US"/>
-        </w:rPr>
-      </w:pPr>
-    </w:p>
-    <w:p>
-      <w:pPr>
-        <w:ind w:left="720"/>
-        <w:rPr>
-          <w:rFonts w:ascii="Segoe UI Emoji" w:hAnsi="Segoe UI Emoji" w:cs="Segoe UI Emoji"/>
-          <w:lang w:val="en-US"/>
-        </w:rPr>
-      </w:pPr>
-    </w:p>
-    <w:p>
-      <w:pPr>
-        <w:pStyle w:val="Heading1"/>
-        <w:rPr>
-          <w:rFonts w:ascii="Segoe UI Emoji" w:hAnsi="Segoe UI Emoji" w:cs="Segoe UI Emoji"/>
-          <w:lang w:val="en-US"/>
-        </w:rPr>
-      </w:pPr>
-      <w:r>
-        <w:rPr>
-          <w:rFonts w:ascii="Segoe UI Emoji" w:hAnsi="Segoe UI Emoji" w:cs="Segoe UI Emoji"/>
-        </w:rPr>
-        <w:lastRenderedPageBreak/>
-        <w:t xml:space="preserve">Sprint </w:t>
-      </w:r>
-      <w:r>
-        <w:rPr>
-          <w:rFonts w:ascii="Segoe UI Emoji" w:hAnsi="Segoe UI Emoji" w:cs="Segoe UI Emoji"/>
-          <w:lang w:val="en-US"/>
-        </w:rPr>
-        <w:t>4</w:t>
-      </w:r>
-      <w:r>
-        <w:rPr>
-          <w:rFonts w:ascii="Segoe UI Emoji" w:hAnsi="Segoe UI Emoji" w:cs="Segoe UI Emoji"/>
-        </w:rPr>
-        <w:t xml:space="preserve"> – </w:t>
-      </w:r>
-      <w:r>
-        <w:rPr>
-          <w:rFonts w:ascii="Segoe UI Emoji" w:hAnsi="Segoe UI Emoji" w:cs="Segoe UI Emoji"/>
-        </w:rPr>
-        <w:t>Profile Features and Integration Testing</w:t>
+        </w:rPr>
+        <w:t>Implement initial setup for SuperTest</w:t>
       </w:r>
       <w:r>
         <w:rPr>
@@ -2572,58 +2548,6 @@
           <w:lang w:val="en-US"/>
         </w:rPr>
         <w:t xml:space="preserve"> </w:t>
-      </w:r>
-      <w:r>
-        <w:rPr>
-          <w:lang w:val="en-US"/>
-        </w:rPr>
-        <w:t xml:space="preserve">- </w:t>
-      </w:r>
-      <w:r>
-        <w:rPr>
-          <w:b/>
-          <w:bCs/>
-          <w:i/>
-          <w:iCs/>
-          <w:u w:val="single"/>
-          <w:lang w:val="en-US"/>
-        </w:rPr>
-        <w:t>Start</w:t>
-      </w:r>
-    </w:p>
-    <w:p>
-      <w:pPr>
-        <w:rPr>
-          <w:rFonts w:ascii="Segoe UI Emoji" w:hAnsi="Segoe UI Emoji" w:cs="Segoe UI Emoji"/>
-          <w:b/>
-          <w:bCs/>
-          <w:lang w:val="en-US"/>
-        </w:rPr>
-      </w:pPr>
-      <w:r>
-        <w:rPr>
-          <w:rFonts w:ascii="Segoe UI Emoji" w:hAnsi="Segoe UI Emoji" w:cs="Segoe UI Emoji"/>
-          <w:b/>
-          <w:bCs/>
-        </w:rPr>
-        <w:t xml:space="preserve">🔙 Backend (1 dev × </w:t>
-      </w:r>
-      <w:r>
-        <w:rPr>
-          <w:rFonts w:ascii="Segoe UI Emoji" w:hAnsi="Segoe UI Emoji" w:cs="Segoe UI Emoji"/>
-          <w:b/>
-          <w:bCs/>
-          <w:lang w:val="en-US"/>
-        </w:rPr>
-        <w:t xml:space="preserve">4 </w:t>
-      </w:r>
-      <w:r>
-        <w:rPr>
-          <w:rFonts w:ascii="Segoe UI Emoji" w:hAnsi="Segoe UI Emoji" w:cs="Segoe UI Emoji"/>
-          <w:b/>
-          <w:bCs/>
-        </w:rPr>
-        <w:t>days)</w:t>
       </w:r>
     </w:p>
     <w:p>
@@ -2640,7 +2564,7 @@
         <w:rPr>
           <w:rFonts w:ascii="Segoe UI Emoji" w:hAnsi="Segoe UI Emoji" w:cs="Segoe UI Emoji"/>
         </w:rPr>
-        <w:t>Implement initial setup for SuperTest</w:t>
+        <w:t>Create test functions for User endpoints</w:t>
       </w:r>
       <w:r>
         <w:rPr>
@@ -2648,6 +2572,88 @@
           <w:lang w:val="en-US"/>
         </w:rPr>
         <w:t xml:space="preserve"> </w:t>
+      </w:r>
+      <w:r>
+        <w:rPr>
+          <w:rFonts w:ascii="Segoe UI Emoji" w:hAnsi="Segoe UI Emoji" w:cs="Segoe UI Emoji"/>
+        </w:rPr>
+        <w:t>🟡</w:t>
+      </w:r>
+      <w:r>
+        <w:rPr>
+          <w:rFonts w:ascii="Segoe UI Emoji" w:hAnsi="Segoe UI Emoji" w:cs="Segoe UI Emoji"/>
+        </w:rPr>
+        <w:t xml:space="preserve"> </w:t>
+      </w:r>
+      <w:r>
+        <w:rPr>
+          <w:rFonts w:ascii="Segoe UI Emoji" w:hAnsi="Segoe UI Emoji" w:cs="Segoe UI Emoji"/>
+        </w:rPr>
+        <w:t>(</w:t>
+      </w:r>
+      <w:r>
+        <w:rPr>
+          <w:rFonts w:ascii="Segoe UI Emoji" w:hAnsi="Segoe UI Emoji" w:cs="Segoe UI Emoji"/>
+          <w:lang w:val="en-US"/>
+        </w:rPr>
+        <w:t>2</w:t>
+      </w:r>
+      <w:r>
+        <w:rPr>
+          <w:rFonts w:ascii="Segoe UI Emoji" w:hAnsi="Segoe UI Emoji" w:cs="Segoe UI Emoji"/>
+        </w:rPr>
+        <w:t xml:space="preserve"> days)</w:t>
+      </w:r>
+    </w:p>
+    <w:p>
+      <w:pPr>
+        <w:rPr>
+          <w:rFonts w:ascii="Segoe UI Emoji" w:hAnsi="Segoe UI Emoji" w:cs="Segoe UI Emoji"/>
+          <w:b/>
+          <w:bCs/>
+        </w:rPr>
+      </w:pPr>
+      <w:r>
+        <w:rPr>
+          <w:rFonts w:ascii="Segoe UI Emoji" w:hAnsi="Segoe UI Emoji" w:cs="Segoe UI Emoji"/>
+          <w:b/>
+          <w:bCs/>
+        </w:rPr>
+        <w:t xml:space="preserve">🎨 Frontend (2 devs × </w:t>
+      </w:r>
+      <w:r>
+        <w:rPr>
+          <w:rFonts w:ascii="Segoe UI Emoji" w:hAnsi="Segoe UI Emoji" w:cs="Segoe UI Emoji"/>
+          <w:b/>
+          <w:bCs/>
+          <w:lang w:val="en-US"/>
+        </w:rPr>
+        <w:t xml:space="preserve">5  </w:t>
+      </w:r>
+      <w:r>
+        <w:rPr>
+          <w:rFonts w:ascii="Segoe UI Emoji" w:hAnsi="Segoe UI Emoji" w:cs="Segoe UI Emoji"/>
+          <w:b/>
+          <w:bCs/>
+        </w:rPr>
+        <w:t xml:space="preserve">days = </w:t>
+      </w:r>
+      <w:r>
+        <w:rPr>
+          <w:rFonts w:ascii="Segoe UI Emoji" w:hAnsi="Segoe UI Emoji" w:cs="Segoe UI Emoji"/>
+          <w:b/>
+          <w:bCs/>
+          <w:lang w:val="en-US"/>
+        </w:rPr>
+        <w:t>10</w:t>
+      </w:r>
+      <w:r>
+        <w:rPr>
+          <w:rFonts w:ascii="Segoe UI Emoji" w:hAnsi="Segoe UI Emoji" w:cs="Segoe UI Emoji"/>
+          <w:b/>
+          <w:bCs/>
+        </w:rPr>
+        <w:t xml:space="preserve"> dev-days)</w:t>
       </w:r>
     </w:p>
     <w:p>
@@ -2664,7 +2670,7 @@
         <w:rPr>
           <w:rFonts w:ascii="Segoe UI Emoji" w:hAnsi="Segoe UI Emoji" w:cs="Segoe UI Emoji"/>
         </w:rPr>
-        <w:t>Create test functions for User endpoints</w:t>
+        <w:t>Implement logout functionality</w:t>
       </w:r>
       <w:r>
         <w:rPr>
@@ -2705,55 +2711,50 @@
         <w:t xml:space="preserve"> days)</w:t>
       </w:r>
     </w:p>
-    <w:p>
-      <w:pPr>
-        <w:rPr>
-          <w:rFonts w:ascii="Segoe UI Emoji" w:hAnsi="Segoe UI Emoji" w:cs="Segoe UI Emoji"/>
-          <w:b/>
-          <w:bCs/>
-        </w:rPr>
-      </w:pPr>
-      <w:r>
-        <w:rPr>
-          <w:rFonts w:ascii="Segoe UI Emoji" w:hAnsi="Segoe UI Emoji" w:cs="Segoe UI Emoji"/>
-          <w:b/>
-          <w:bCs/>
-        </w:rPr>
-        <w:t xml:space="preserve">🎨 Frontend (2 devs × </w:t>
-      </w:r>
-      <w:r>
-        <w:rPr>
-          <w:rFonts w:ascii="Segoe UI Emoji" w:hAnsi="Segoe UI Emoji" w:cs="Segoe UI Emoji"/>
-          <w:b/>
-          <w:bCs/>
-          <w:lang w:val="en-US"/>
-        </w:rPr>
-        <w:t xml:space="preserve">5  </w:t>
-      </w:r>
-      <w:r>
-        <w:rPr>
-          <w:rFonts w:ascii="Segoe UI Emoji" w:hAnsi="Segoe UI Emoji" w:cs="Segoe UI Emoji"/>
-          <w:b/>
-          <w:bCs/>
-        </w:rPr>
-        <w:t xml:space="preserve">days = </w:t>
-      </w:r>
-      <w:r>
-        <w:rPr>
-          <w:rFonts w:ascii="Segoe UI Emoji" w:hAnsi="Segoe UI Emoji" w:cs="Segoe UI Emoji"/>
-          <w:b/>
-          <w:bCs/>
-          <w:lang w:val="en-US"/>
-        </w:rPr>
-        <w:t>10</w:t>
-      </w:r>
-      <w:r>
-        <w:rPr>
-          <w:rFonts w:ascii="Segoe UI Emoji" w:hAnsi="Segoe UI Emoji" w:cs="Segoe UI Emoji"/>
-          <w:b/>
-          <w:bCs/>
-        </w:rPr>
-        <w:t xml:space="preserve"> dev-days)</w:t>
+    <w:p/>
+    <w:p>
+      <w:pPr>
+        <w:rPr>
+          <w:rFonts w:ascii="Segoe UI Emoji" w:hAnsi="Segoe UI Emoji" w:cs="Segoe UI Emoji"/>
+          <w:b/>
+          <w:bCs/>
+          <w:lang w:val="en-US"/>
+        </w:rPr>
+      </w:pPr>
+    </w:p>
+    <w:p>
+      <w:pPr>
+        <w:rPr>
+          <w:rFonts w:ascii="Segoe UI Emoji" w:hAnsi="Segoe UI Emoji" w:cs="Segoe UI Emoji"/>
+          <w:b/>
+          <w:bCs/>
+          <w:lang w:val="sv-SE"/>
+        </w:rPr>
+      </w:pPr>
+      <w:r>
+        <w:rPr>
+          <w:rFonts w:ascii="Segoe UI Emoji" w:hAnsi="Segoe UI Emoji" w:cs="Segoe UI Emoji"/>
+          <w:b/>
+          <w:bCs/>
+        </w:rPr>
+        <w:t xml:space="preserve">🛠️Full Stack( 3 person – </w:t>
+      </w:r>
+      <w:r>
+        <w:rPr>
+          <w:rFonts w:ascii="Segoe UI Emoji" w:hAnsi="Segoe UI Emoji" w:cs="Segoe UI Emoji"/>
+          <w:b/>
+          <w:bCs/>
+          <w:lang w:val="sv-SE"/>
+        </w:rPr>
+        <w:t>2</w:t>
+      </w:r>
+      <w:r>
+        <w:rPr>
+          <w:rFonts w:ascii="Segoe UI Emoji" w:hAnsi="Segoe UI Emoji" w:cs="Segoe UI Emoji"/>
+          <w:b/>
+          <w:bCs/>
+        </w:rPr>
+        <w:t xml:space="preserve"> days) </w:t>
       </w:r>
     </w:p>
     <w:p>
@@ -2766,52 +2767,59 @@
           <w:rFonts w:ascii="Segoe UI Emoji" w:hAnsi="Segoe UI Emoji" w:cs="Segoe UI Emoji"/>
         </w:rPr>
       </w:pPr>
-    </w:p>
-    <w:p/>
-    <w:p>
-      <w:pPr>
-        <w:rPr>
-          <w:rFonts w:ascii="Segoe UI Emoji" w:hAnsi="Segoe UI Emoji" w:cs="Segoe UI Emoji"/>
-          <w:b/>
-          <w:bCs/>
-          <w:lang w:val="en-US"/>
-        </w:rPr>
-      </w:pPr>
-    </w:p>
-    <w:p>
-      <w:pPr>
-        <w:rPr>
-          <w:rFonts w:ascii="Segoe UI Emoji" w:hAnsi="Segoe UI Emoji" w:cs="Segoe UI Emoji"/>
-          <w:b/>
-          <w:bCs/>
-          <w:lang w:val="en-US"/>
-        </w:rPr>
-      </w:pPr>
-      <w:r>
-        <w:rPr>
-          <w:rFonts w:ascii="Segoe UI Emoji" w:hAnsi="Segoe UI Emoji" w:cs="Segoe UI Emoji"/>
-          <w:b/>
-          <w:bCs/>
-        </w:rPr>
-        <w:t xml:space="preserve">🛠️Full Stack( 3 person – </w:t>
-      </w:r>
-      <w:r>
-        <w:rPr>
-          <w:rFonts w:ascii="Segoe UI Emoji" w:hAnsi="Segoe UI Emoji" w:cs="Segoe UI Emoji"/>
-          <w:b/>
-          <w:bCs/>
-          <w:lang w:val="sv-SE"/>
+      <w:r>
+        <w:rPr>
+          <w:rFonts w:ascii="Segoe UI Emoji" w:hAnsi="Segoe UI Emoji" w:cs="Segoe UI Emoji"/>
+        </w:rPr>
+        <w:t>Implement logout functionality</w:t>
+      </w:r>
+      <w:r>
+        <w:rPr>
+          <w:rFonts w:ascii="Segoe UI Emoji" w:hAnsi="Segoe UI Emoji" w:cs="Segoe UI Emoji"/>
+          <w:lang w:val="en-US"/>
+        </w:rPr>
+        <w:t xml:space="preserve"> </w:t>
+      </w:r>
+      <w:r>
+        <w:rPr>
+          <w:rFonts w:ascii="Segoe UI Emoji" w:hAnsi="Segoe UI Emoji" w:cs="Segoe UI Emoji"/>
+        </w:rPr>
+        <w:t>🟡</w:t>
+      </w:r>
+      <w:r>
+        <w:rPr>
+          <w:rFonts w:ascii="Segoe UI Emoji" w:hAnsi="Segoe UI Emoji" w:cs="Segoe UI Emoji"/>
+        </w:rPr>
+        <w:t xml:space="preserve"> </w:t>
+      </w:r>
+      <w:r>
+        <w:rPr>
+          <w:rFonts w:ascii="Segoe UI Emoji" w:hAnsi="Segoe UI Emoji" w:cs="Segoe UI Emoji"/>
+        </w:rPr>
+        <w:t>(</w:t>
+      </w:r>
+      <w:r>
+        <w:rPr>
+          <w:rFonts w:ascii="Segoe UI Emoji" w:hAnsi="Segoe UI Emoji" w:cs="Segoe UI Emoji"/>
+          <w:lang w:val="en-US"/>
         </w:rPr>
         <w:t>2</w:t>
       </w:r>
       <w:r>
         <w:rPr>
           <w:rFonts w:ascii="Segoe UI Emoji" w:hAnsi="Segoe UI Emoji" w:cs="Segoe UI Emoji"/>
-          <w:b/>
-          <w:bCs/>
-        </w:rPr>
-        <w:t xml:space="preserve"> days) </w:t>
-      </w:r>
+        </w:rPr>
+        <w:t xml:space="preserve"> days)</w:t>
+      </w:r>
+    </w:p>
+    <w:p>
+      <w:pPr>
+        <w:rPr>
+          <w:rFonts w:ascii="Segoe UI Emoji" w:hAnsi="Segoe UI Emoji" w:cs="Segoe UI Emoji"/>
+          <w:b/>
+          <w:bCs/>
+        </w:rPr>
+      </w:pPr>
     </w:p>
     <w:p>
       <w:pPr>
@@ -7031,7 +7039,6 @@
   <w:style w:type="character" w:default="1" w:styleId="DefaultParagraphFont">
     <w:name w:val="Default Paragraph Font"/>
     <w:uiPriority w:val="1"/>
-    <w:semiHidden/>
     <w:unhideWhenUsed/>
   </w:style>
   <w:style w:type="table" w:default="1" w:styleId="TableNormal">

</xml_diff>